<commit_message>
Add enddate to the Analysis page so it can plot the Nutrition in multidates
</commit_message>
<xml_diff>
--- a/db/Steps.docx
+++ b/db/Steps.docx
@@ -3,7 +3,17 @@
 <w:document xmlns:wpc="http://schemas.microsoft.com/office/word/2010/wordprocessingCanvas" xmlns:cx="http://schemas.microsoft.com/office/drawing/2014/chartex" xmlns:cx1="http://schemas.microsoft.com/office/drawing/2015/9/8/chartex" xmlns:cx2="http://schemas.microsoft.com/office/drawing/2015/10/21/chartex" xmlns:cx3="http://schemas.microsoft.com/office/drawing/2016/5/9/chartex" xmlns:cx4="http://schemas.microsoft.com/office/drawing/2016/5/10/chartex" xmlns:cx5="http://schemas.microsoft.com/office/drawing/2016/5/11/chartex" xmlns:cx6="http://schemas.microsoft.com/office/drawing/2016/5/12/chartex" xmlns:cx7="http://schemas.microsoft.com/office/drawing/2016/5/13/chartex" xmlns:cx8="http://schemas.microsoft.com/office/drawing/2016/5/14/chartex" xmlns:mc="http://schemas.openxmlformats.org/markup-compatibility/2006" xmlns:aink="http://schemas.microsoft.com/office/drawing/2016/ink" xmlns:am3d="http://schemas.microsoft.com/office/drawing/2017/model3d" xmlns:o="urn:schemas-microsoft-com:office:office" xmlns:r="http://schemas.openxmlformats.org/officeDocument/2006/relationships" xmlns:m="http://schemas.openxmlformats.org/officeDocument/2006/math" xmlns:v="urn:schemas-microsoft-com:vml" xmlns:wp14="http://schemas.microsoft.com/office/word/2010/wordprocessingDrawing" xmlns:wp="http://schemas.openxmlformats.org/drawingml/2006/wordprocessingDrawing" xmlns:w10="urn:schemas-microsoft-com:office:word" xmlns:w="http://schemas.openxmlformats.org/wordprocessingml/2006/main" xmlns:w14="http://schemas.microsoft.com/office/word/2010/wordml" xmlns:w15="http://schemas.microsoft.com/office/word/2012/wordml" xmlns:w16cid="http://schemas.microsoft.com/office/word/2016/wordml/cid" xmlns:w16se="http://schemas.microsoft.com/office/word/2015/wordml/symex" xmlns:wpg="http://schemas.microsoft.com/office/word/2010/wordprocessingGroup" xmlns:wpi="http://schemas.microsoft.com/office/word/2010/wordprocessingInk" xmlns:wne="http://schemas.microsoft.com/office/word/2006/wordml" xmlns:wps="http://schemas.microsoft.com/office/word/2010/wordprocessingShape" mc:Ignorable="w14 w15 w16se w16cid wp14">
   <w:body>
     <w:p>
-      <w:r>
+      <w:pPr>
+        <w:rPr>
+          <w:sz w:val="48"/>
+          <w:szCs w:val="48"/>
+        </w:rPr>
+      </w:pPr>
+      <w:r>
+        <w:rPr>
+          <w:sz w:val="48"/>
+          <w:szCs w:val="48"/>
+        </w:rPr>
         <w:t>Steps to create a local copy of database follow the following steps:</w:t>
       </w:r>
     </w:p>
@@ -14,8 +24,16 @@
           <w:ilvl w:val="0"/>
           <w:numId w:val="1"/>
         </w:numPr>
-      </w:pPr>
-      <w:r>
+        <w:rPr>
+          <w:sz w:val="48"/>
+          <w:szCs w:val="48"/>
+        </w:rPr>
+      </w:pPr>
+      <w:r>
+        <w:rPr>
+          <w:sz w:val="48"/>
+          <w:szCs w:val="48"/>
+        </w:rPr>
         <w:t>Open MySQL</w:t>
       </w:r>
     </w:p>
@@ -26,10 +44,27 @@
           <w:ilvl w:val="0"/>
           <w:numId w:val="1"/>
         </w:numPr>
-      </w:pPr>
-      <w:r>
-        <w:t>Go the scripts folder and execute nutrometer.sql</w:t>
-      </w:r>
+        <w:rPr>
+          <w:sz w:val="48"/>
+          <w:szCs w:val="48"/>
+        </w:rPr>
+      </w:pPr>
+      <w:r>
+        <w:rPr>
+          <w:sz w:val="48"/>
+          <w:szCs w:val="48"/>
+        </w:rPr>
+        <w:t xml:space="preserve">Go the scripts folder and execute </w:t>
+      </w:r>
+      <w:proofErr w:type="spellStart"/>
+      <w:r>
+        <w:rPr>
+          <w:sz w:val="48"/>
+          <w:szCs w:val="48"/>
+        </w:rPr>
+        <w:t>nutrometer.sql</w:t>
+      </w:r>
+      <w:proofErr w:type="spellEnd"/>
     </w:p>
     <w:p>
       <w:pPr>
@@ -38,9 +73,49 @@
           <w:ilvl w:val="0"/>
           <w:numId w:val="1"/>
         </w:numPr>
-      </w:pPr>
-      <w:r>
-        <w:t>On mysql under the navigator section, select the schema usda. Right click and select Table data import wizard.</w:t>
+        <w:rPr>
+          <w:sz w:val="48"/>
+          <w:szCs w:val="48"/>
+        </w:rPr>
+      </w:pPr>
+      <w:r>
+        <w:rPr>
+          <w:sz w:val="48"/>
+          <w:szCs w:val="48"/>
+        </w:rPr>
+        <w:t xml:space="preserve">On </w:t>
+      </w:r>
+      <w:proofErr w:type="spellStart"/>
+      <w:r>
+        <w:rPr>
+          <w:sz w:val="48"/>
+          <w:szCs w:val="48"/>
+        </w:rPr>
+        <w:t>mysql</w:t>
+      </w:r>
+      <w:proofErr w:type="spellEnd"/>
+      <w:r>
+        <w:rPr>
+          <w:sz w:val="48"/>
+          <w:szCs w:val="48"/>
+        </w:rPr>
+        <w:t xml:space="preserve"> under the navigator section, select the schema </w:t>
+      </w:r>
+      <w:proofErr w:type="spellStart"/>
+      <w:r>
+        <w:rPr>
+          <w:sz w:val="48"/>
+          <w:szCs w:val="48"/>
+        </w:rPr>
+        <w:t>usda</w:t>
+      </w:r>
+      <w:proofErr w:type="spellEnd"/>
+      <w:r>
+        <w:rPr>
+          <w:sz w:val="48"/>
+          <w:szCs w:val="48"/>
+        </w:rPr>
+        <w:t>. Right click and select Table data import wizard.</w:t>
       </w:r>
     </w:p>
     <w:p>
@@ -50,8 +125,16 @@
           <w:ilvl w:val="0"/>
           <w:numId w:val="1"/>
         </w:numPr>
-      </w:pPr>
-      <w:r>
+        <w:rPr>
+          <w:sz w:val="48"/>
+          <w:szCs w:val="48"/>
+        </w:rPr>
+      </w:pPr>
+      <w:r>
+        <w:rPr>
+          <w:sz w:val="48"/>
+          <w:szCs w:val="48"/>
+        </w:rPr>
         <w:t>Select the csv file (file1.csv) using browse button and click next.</w:t>
       </w:r>
     </w:p>
@@ -62,8 +145,16 @@
           <w:ilvl w:val="0"/>
           <w:numId w:val="1"/>
         </w:numPr>
-      </w:pPr>
-      <w:r>
+        <w:rPr>
+          <w:sz w:val="48"/>
+          <w:szCs w:val="48"/>
+        </w:rPr>
+      </w:pPr>
+      <w:r>
+        <w:rPr>
+          <w:sz w:val="48"/>
+          <w:szCs w:val="48"/>
+        </w:rPr>
         <w:t>Change the table name to nutrition in the next step and click Next.</w:t>
       </w:r>
     </w:p>
@@ -74,9 +165,33 @@
           <w:ilvl w:val="0"/>
           <w:numId w:val="1"/>
         </w:numPr>
-      </w:pPr>
-      <w:r>
-        <w:t>Change the data type for NDB_No as INT and complete the next steps.</w:t>
+        <w:rPr>
+          <w:sz w:val="48"/>
+          <w:szCs w:val="48"/>
+        </w:rPr>
+      </w:pPr>
+      <w:r>
+        <w:rPr>
+          <w:sz w:val="48"/>
+          <w:szCs w:val="48"/>
+        </w:rPr>
+        <w:t xml:space="preserve">Change the data type for </w:t>
+      </w:r>
+      <w:proofErr w:type="spellStart"/>
+      <w:r>
+        <w:rPr>
+          <w:sz w:val="48"/>
+          <w:szCs w:val="48"/>
+        </w:rPr>
+        <w:t>NDB_No</w:t>
+      </w:r>
+      <w:proofErr w:type="spellEnd"/>
+      <w:r>
+        <w:rPr>
+          <w:sz w:val="48"/>
+          <w:szCs w:val="48"/>
+        </w:rPr>
+        <w:t xml:space="preserve"> as INT and complete the next steps.</w:t>
       </w:r>
     </w:p>
     <w:p>
@@ -86,9 +201,33 @@
           <w:ilvl w:val="0"/>
           <w:numId w:val="1"/>
         </w:numPr>
-      </w:pPr>
-      <w:r>
-        <w:t>After the successful import message, select the table under navigator section and click on ALTER table, Select NDB_no and set this column as PRIMARY KEY.</w:t>
+        <w:rPr>
+          <w:sz w:val="48"/>
+          <w:szCs w:val="48"/>
+        </w:rPr>
+      </w:pPr>
+      <w:r>
+        <w:rPr>
+          <w:sz w:val="48"/>
+          <w:szCs w:val="48"/>
+        </w:rPr>
+        <w:t xml:space="preserve">After the successful import message, select the table under navigator section and click on ALTER table, Select </w:t>
+      </w:r>
+      <w:proofErr w:type="spellStart"/>
+      <w:r>
+        <w:rPr>
+          <w:sz w:val="48"/>
+          <w:szCs w:val="48"/>
+        </w:rPr>
+        <w:t>NDB_no</w:t>
+      </w:r>
+      <w:proofErr w:type="spellEnd"/>
+      <w:r>
+        <w:rPr>
+          <w:sz w:val="48"/>
+          <w:szCs w:val="48"/>
+        </w:rPr>
+        <w:t xml:space="preserve"> and set this column as PRIMARY KEY.</w:t>
       </w:r>
     </w:p>
     <w:p>
@@ -98,24 +237,122 @@
           <w:ilvl w:val="0"/>
           <w:numId w:val="1"/>
         </w:numPr>
-      </w:pPr>
-      <w:r>
-        <w:t>Verify that all the tables(user_account, meal_record and nutrition are present under the scgema usda.</w:t>
-      </w:r>
-    </w:p>
-    <w:p>
-      <w:pPr>
-        <w:pStyle w:val="ListParagraph"/>
-      </w:pPr>
-    </w:p>
-    <w:p>
-      <w:pPr>
-        <w:pStyle w:val="ListParagraph"/>
-      </w:pPr>
-      <w:r>
+        <w:rPr>
+          <w:sz w:val="48"/>
+          <w:szCs w:val="48"/>
+        </w:rPr>
+      </w:pPr>
+      <w:r>
+        <w:rPr>
+          <w:sz w:val="48"/>
+          <w:szCs w:val="48"/>
+        </w:rPr>
+        <w:lastRenderedPageBreak/>
+        <w:t xml:space="preserve">Verify that all the </w:t>
+      </w:r>
+      <w:proofErr w:type="gramStart"/>
+      <w:r>
+        <w:rPr>
+          <w:sz w:val="48"/>
+          <w:szCs w:val="48"/>
+        </w:rPr>
+        <w:t>tables(</w:t>
+      </w:r>
+      <w:proofErr w:type="spellStart"/>
+      <w:proofErr w:type="gramEnd"/>
+      <w:r>
+        <w:rPr>
+          <w:sz w:val="48"/>
+          <w:szCs w:val="48"/>
+        </w:rPr>
+        <w:t>user_account</w:t>
+      </w:r>
+      <w:proofErr w:type="spellEnd"/>
+      <w:r>
+        <w:rPr>
+          <w:sz w:val="48"/>
+          <w:szCs w:val="48"/>
+        </w:rPr>
+        <w:t xml:space="preserve">, </w:t>
+      </w:r>
+      <w:proofErr w:type="spellStart"/>
+      <w:r>
+        <w:rPr>
+          <w:sz w:val="48"/>
+          <w:szCs w:val="48"/>
+        </w:rPr>
+        <w:t>meal_record</w:t>
+      </w:r>
+      <w:proofErr w:type="spellEnd"/>
+      <w:r>
+        <w:rPr>
+          <w:sz w:val="48"/>
+          <w:szCs w:val="48"/>
+        </w:rPr>
+        <w:t xml:space="preserve"> and nutrition are present under the </w:t>
+      </w:r>
+      <w:proofErr w:type="spellStart"/>
+      <w:r>
+        <w:rPr>
+          <w:sz w:val="48"/>
+          <w:szCs w:val="48"/>
+        </w:rPr>
+        <w:t>scgema</w:t>
+      </w:r>
+      <w:proofErr w:type="spellEnd"/>
+      <w:r>
+        <w:rPr>
+          <w:sz w:val="48"/>
+          <w:szCs w:val="48"/>
+        </w:rPr>
+        <w:t xml:space="preserve"> </w:t>
+      </w:r>
+      <w:proofErr w:type="spellStart"/>
+      <w:r>
+        <w:rPr>
+          <w:sz w:val="48"/>
+          <w:szCs w:val="48"/>
+        </w:rPr>
+        <w:t>usda</w:t>
+      </w:r>
+      <w:proofErr w:type="spellEnd"/>
+      <w:r>
+        <w:rPr>
+          <w:sz w:val="48"/>
+          <w:szCs w:val="48"/>
+        </w:rPr>
+        <w:t>.</w:t>
+      </w:r>
+    </w:p>
+    <w:p>
+      <w:pPr>
+        <w:pStyle w:val="ListParagraph"/>
+        <w:rPr>
+          <w:sz w:val="48"/>
+          <w:szCs w:val="48"/>
+        </w:rPr>
+      </w:pPr>
+    </w:p>
+    <w:p>
+      <w:pPr>
+        <w:pStyle w:val="ListParagraph"/>
+        <w:rPr>
+          <w:sz w:val="48"/>
+          <w:szCs w:val="48"/>
+        </w:rPr>
+      </w:pPr>
+      <w:r>
+        <w:rPr>
+          <w:sz w:val="48"/>
+          <w:szCs w:val="48"/>
+        </w:rPr>
         <w:t>Please confirm that the table structures are shown below</w:t>
       </w:r>
       <w:r>
+        <w:rPr>
+          <w:sz w:val="48"/>
+          <w:szCs w:val="48"/>
+        </w:rPr>
         <w:t>:</w:t>
       </w:r>
     </w:p>
@@ -124,16 +361,24 @@
         <w:pStyle w:val="ListParagraph"/>
         <w:rPr>
           <w:noProof/>
-        </w:rPr>
-      </w:pPr>
-    </w:p>
-    <w:p>
-      <w:pPr>
-        <w:pStyle w:val="ListParagraph"/>
+          <w:sz w:val="48"/>
+          <w:szCs w:val="48"/>
+        </w:rPr>
+      </w:pPr>
+    </w:p>
+    <w:p>
+      <w:pPr>
+        <w:pStyle w:val="ListParagraph"/>
+        <w:rPr>
+          <w:sz w:val="48"/>
+          <w:szCs w:val="48"/>
+        </w:rPr>
       </w:pPr>
       <w:r>
         <w:rPr>
           <w:noProof/>
+          <w:sz w:val="48"/>
+          <w:szCs w:val="48"/>
         </w:rPr>
         <w:drawing>
           <wp:inline distT="0" distB="0" distL="0" distR="0" wp14:anchorId="198C6EAA" wp14:editId="3B7E3584">
@@ -175,10 +420,16 @@
     <w:p>
       <w:pPr>
         <w:pStyle w:val="ListParagraph"/>
+        <w:rPr>
+          <w:sz w:val="48"/>
+          <w:szCs w:val="48"/>
+        </w:rPr>
       </w:pPr>
       <w:r>
         <w:rPr>
           <w:noProof/>
+          <w:sz w:val="48"/>
+          <w:szCs w:val="48"/>
         </w:rPr>
         <w:drawing>
           <wp:inline distT="0" distB="0" distL="0" distR="0" wp14:anchorId="68BF6047" wp14:editId="10DD75C3">
@@ -220,10 +471,16 @@
     <w:p>
       <w:pPr>
         <w:pStyle w:val="ListParagraph"/>
+        <w:rPr>
+          <w:sz w:val="48"/>
+          <w:szCs w:val="48"/>
+        </w:rPr>
       </w:pPr>
       <w:r>
         <w:rPr>
           <w:noProof/>
+          <w:sz w:val="48"/>
+          <w:szCs w:val="48"/>
         </w:rPr>
         <w:lastRenderedPageBreak/>
         <w:drawing>
@@ -266,18 +523,34 @@
     <w:p>
       <w:pPr>
         <w:pStyle w:val="ListParagraph"/>
-      </w:pPr>
-      <w:r>
+        <w:rPr>
+          <w:sz w:val="48"/>
+          <w:szCs w:val="48"/>
+        </w:rPr>
+      </w:pPr>
+      <w:proofErr w:type="gramStart"/>
+      <w:r>
+        <w:rPr>
+          <w:sz w:val="48"/>
+          <w:szCs w:val="48"/>
+        </w:rPr>
         <w:t>contd..</w:t>
       </w:r>
-    </w:p>
-    <w:p>
-      <w:pPr>
-        <w:pStyle w:val="ListParagraph"/>
+      <w:proofErr w:type="gramEnd"/>
+    </w:p>
+    <w:p>
+      <w:pPr>
+        <w:pStyle w:val="ListParagraph"/>
+        <w:rPr>
+          <w:sz w:val="48"/>
+          <w:szCs w:val="48"/>
+        </w:rPr>
       </w:pPr>
       <w:r>
         <w:rPr>
           <w:noProof/>
+          <w:sz w:val="48"/>
+          <w:szCs w:val="48"/>
         </w:rPr>
         <w:lastRenderedPageBreak/>
         <w:drawing>
@@ -316,12 +589,14 @@
           </wp:inline>
         </w:drawing>
       </w:r>
-      <w:bookmarkStart w:id="0" w:name="_GoBack"/>
-      <w:bookmarkEnd w:id="0"/>
-    </w:p>
-    <w:p>
-      <w:pPr>
-        <w:pStyle w:val="ListParagraph"/>
+    </w:p>
+    <w:p>
+      <w:pPr>
+        <w:pStyle w:val="ListParagraph"/>
+        <w:rPr>
+          <w:sz w:val="48"/>
+          <w:szCs w:val="48"/>
+        </w:rPr>
       </w:pPr>
     </w:p>
     <w:sectPr>

</xml_diff>